<commit_message>
#492 UrlLink attribute documented
</commit_message>
<xml_diff>
--- a/Documentation/Naked Functions - Developer Manual.docx
+++ b/Documentation/Naked Functions - Developer Manual.docx
@@ -1,6 +1,6 @@
 
 <file path=word/document.xml><?xml version="1.0" encoding="utf-8"?>
-<w:document xmlns:wpc="http://schemas.microsoft.com/office/word/2010/wordprocessingCanvas" xmlns:cx="http://schemas.microsoft.com/office/drawing/2014/chartex" xmlns:cx1="http://schemas.microsoft.com/office/drawing/2015/9/8/chartex" xmlns:cx2="http://schemas.microsoft.com/office/drawing/2015/10/21/chartex" xmlns:cx3="http://schemas.microsoft.com/office/drawing/2016/5/9/chartex" xmlns:cx4="http://schemas.microsoft.com/office/drawing/2016/5/10/chartex" xmlns:cx5="http://schemas.microsoft.com/office/drawing/2016/5/11/chartex" xmlns:cx6="http://schemas.microsoft.com/office/drawing/2016/5/12/chartex" xmlns:cx7="http://schemas.microsoft.com/office/drawing/2016/5/13/chartex" xmlns:cx8="http://schemas.microsoft.com/office/drawing/2016/5/14/chartex" xmlns:mc="http://schemas.openxmlformats.org/markup-compatibility/2006" xmlns:aink="http://schemas.microsoft.com/office/drawing/2016/ink" xmlns:am3d="http://schemas.microsoft.com/office/drawing/2017/model3d" xmlns:o="urn:schemas-microsoft-com:office:office" xmlns:r="http://schemas.openxmlformats.org/officeDocument/2006/relationships" xmlns:m="http://schemas.openxmlformats.org/officeDocument/2006/math" xmlns:v="urn:schemas-microsoft-com:vml" xmlns:wp14="http://schemas.microsoft.com/office/word/2010/wordprocessingDrawing" xmlns:wp="http://schemas.openxmlformats.org/drawingml/2006/wordprocessingDrawing" xmlns:w10="urn:schemas-microsoft-com:office:word" xmlns:w="http://schemas.openxmlformats.org/wordprocessingml/2006/main" xmlns:w14="http://schemas.microsoft.com/office/word/2010/wordml" xmlns:w15="http://schemas.microsoft.com/office/word/2012/wordml" xmlns:w16cex="http://schemas.microsoft.com/office/word/2018/wordml/cex" xmlns:w16cid="http://schemas.microsoft.com/office/word/2016/wordml/cid" xmlns:w16="http://schemas.microsoft.com/office/word/2018/wordml" xmlns:w16sdtdh="http://schemas.microsoft.com/office/word/2020/wordml/sdtdatahash" xmlns:w16se="http://schemas.microsoft.com/office/word/2015/wordml/symex" xmlns:wpg="http://schemas.microsoft.com/office/word/2010/wordprocessingGroup" xmlns:wpi="http://schemas.microsoft.com/office/word/2010/wordprocessingInk" xmlns:wne="http://schemas.microsoft.com/office/word/2006/wordml" xmlns:wps="http://schemas.microsoft.com/office/word/2010/wordprocessingShape" mc:Ignorable="w14 w15 w16se w16cid w16 w16cex w16sdtdh wp14">
+<w:document xmlns:wpc="http://schemas.microsoft.com/office/word/2010/wordprocessingCanvas" xmlns:cx="http://schemas.microsoft.com/office/drawing/2014/chartex" xmlns:cx1="http://schemas.microsoft.com/office/drawing/2015/9/8/chartex" xmlns:cx2="http://schemas.microsoft.com/office/drawing/2015/10/21/chartex" xmlns:cx3="http://schemas.microsoft.com/office/drawing/2016/5/9/chartex" xmlns:cx4="http://schemas.microsoft.com/office/drawing/2016/5/10/chartex" xmlns:cx5="http://schemas.microsoft.com/office/drawing/2016/5/11/chartex" xmlns:cx6="http://schemas.microsoft.com/office/drawing/2016/5/12/chartex" xmlns:cx7="http://schemas.microsoft.com/office/drawing/2016/5/13/chartex" xmlns:cx8="http://schemas.microsoft.com/office/drawing/2016/5/14/chartex" xmlns:mc="http://schemas.openxmlformats.org/markup-compatibility/2006" xmlns:aink="http://schemas.microsoft.com/office/drawing/2016/ink" xmlns:am3d="http://schemas.microsoft.com/office/drawing/2017/model3d" xmlns:o="urn:schemas-microsoft-com:office:office" xmlns:oel="http://schemas.microsoft.com/office/2019/extlst" xmlns:r="http://schemas.openxmlformats.org/officeDocument/2006/relationships" xmlns:m="http://schemas.openxmlformats.org/officeDocument/2006/math" xmlns:v="urn:schemas-microsoft-com:vml" xmlns:wp14="http://schemas.microsoft.com/office/word/2010/wordprocessingDrawing" xmlns:wp="http://schemas.openxmlformats.org/drawingml/2006/wordprocessingDrawing" xmlns:w10="urn:schemas-microsoft-com:office:word" xmlns:w="http://schemas.openxmlformats.org/wordprocessingml/2006/main" xmlns:w14="http://schemas.microsoft.com/office/word/2010/wordml" xmlns:w15="http://schemas.microsoft.com/office/word/2012/wordml" xmlns:w16cex="http://schemas.microsoft.com/office/word/2018/wordml/cex" xmlns:w16cid="http://schemas.microsoft.com/office/word/2016/wordml/cid" xmlns:w16="http://schemas.microsoft.com/office/word/2018/wordml" xmlns:w16du="http://schemas.microsoft.com/office/word/2023/wordml/word16du" xmlns:w16sdtdh="http://schemas.microsoft.com/office/word/2020/wordml/sdtdatahash" xmlns:w16se="http://schemas.microsoft.com/office/word/2015/wordml/symex" xmlns:wpg="http://schemas.microsoft.com/office/word/2010/wordprocessingGroup" xmlns:wpi="http://schemas.microsoft.com/office/word/2010/wordprocessingInk" xmlns:wne="http://schemas.microsoft.com/office/word/2006/wordml" xmlns:wps="http://schemas.microsoft.com/office/word/2010/wordprocessingShape" mc:Ignorable="w14 w15 w16se w16cid w16 w16cex w16sdtdh wp14">
   <w:background w:color="FFFFFF"/>
   <w:body>
     <w:p>
@@ -171,7 +171,6 @@
           <w:docPartUnique/>
         </w:docPartObj>
       </w:sdtPr>
-      <w:sdtEndPr/>
       <w:sdtContent>
         <w:p>
           <w:pPr>
@@ -8154,7 +8153,21 @@
         <w:rPr>
           <w:color w:val="A31515"/>
         </w:rPr>
-        <w:t>"Alie Algol"</w:t>
+        <w:t>"</w:t>
+      </w:r>
+      <w:proofErr w:type="spellStart"/>
+      <w:r>
+        <w:rPr>
+          <w:color w:val="A31515"/>
+        </w:rPr>
+        <w:t>Alie</w:t>
+      </w:r>
+      <w:proofErr w:type="spellEnd"/>
+      <w:r>
+        <w:rPr>
+          <w:color w:val="A31515"/>
+        </w:rPr>
+        <w:t xml:space="preserve"> Algol"</w:t>
       </w:r>
       <w:r>
         <w:t xml:space="preserve"> });</w:t>
@@ -8288,14 +8301,12 @@
       <w:r>
         <w:t xml:space="preserve">The </w:t>
       </w:r>
-      <w:proofErr w:type="spellStart"/>
       <w:r>
         <w:rPr>
           <w:rStyle w:val="CodeChar"/>
         </w:rPr>
         <w:t>Startup</w:t>
       </w:r>
-      <w:proofErr w:type="spellEnd"/>
       <w:r>
         <w:t xml:space="preserve"> class in the server project, which follows standard Microsoft patterns, sets up the </w:t>
       </w:r>
@@ -8873,14 +8884,12 @@
       <w:r>
         <w:t xml:space="preserve"> method of the standard </w:t>
       </w:r>
-      <w:proofErr w:type="spellStart"/>
       <w:r>
         <w:rPr>
           <w:rStyle w:val="CodeChar"/>
         </w:rPr>
         <w:t>Startup</w:t>
       </w:r>
-      <w:proofErr w:type="spellEnd"/>
       <w:r>
         <w:t xml:space="preserve"> class in the server project:</w:t>
       </w:r>
@@ -15245,14 +15254,12 @@
       <w:r>
         <w:t xml:space="preserve"> method of the standard </w:t>
       </w:r>
-      <w:proofErr w:type="spellStart"/>
       <w:r>
         <w:rPr>
           <w:rStyle w:val="CodeChar"/>
         </w:rPr>
         <w:t>Startup</w:t>
       </w:r>
-      <w:proofErr w:type="spellEnd"/>
       <w:r>
         <w:t xml:space="preserve"> class in the server project</w:t>
       </w:r>
@@ -16404,19 +16411,11 @@
       <w:r>
         <w:t xml:space="preserve">(in </w:t>
       </w:r>
-      <w:proofErr w:type="spellStart"/>
       <w:r>
         <w:rPr>
           <w:rStyle w:val="CodeChar"/>
         </w:rPr>
-        <w:t>Startup</w:t>
-      </w:r>
-      <w:proofErr w:type="spellEnd"/>
-      <w:r>
-        <w:rPr>
-          <w:rStyle w:val="CodeChar"/>
-        </w:rPr>
-        <w:t>#</w:t>
+        <w:t>Startup#</w:t>
       </w:r>
       <w:r>
         <w:rPr>
@@ -22473,7 +22472,15 @@
       </w:r>
       <w:proofErr w:type="spellEnd"/>
       <w:r>
-        <w:t xml:space="preserve"> context) CreateNewWorkOrder(</w:t>
+        <w:t xml:space="preserve"> context) </w:t>
+      </w:r>
+      <w:proofErr w:type="spellStart"/>
+      <w:r>
+        <w:t>CreateNewWorkOrder</w:t>
+      </w:r>
+      <w:proofErr w:type="spellEnd"/>
+      <w:r>
+        <w:t>(</w:t>
       </w:r>
     </w:p>
     <w:p>
@@ -23606,7 +23613,13 @@
         <w:rPr>
           <w:rStyle w:val="LinkChar"/>
         </w:rPr>
-        <w:t>Collection-contributed functions</w:t>
+        <w:t>Query</w:t>
+      </w:r>
+      <w:r>
+        <w:rPr>
+          <w:rStyle w:val="LinkChar"/>
+        </w:rPr>
+        <w:t>-contributed functions</w:t>
       </w:r>
       <w:r>
         <w:rPr>
@@ -24526,11 +24539,19 @@
       <w:r>
         <w:t xml:space="preserve"> takes in a </w:t>
       </w:r>
+      <w:proofErr w:type="spellStart"/>
       <w:r>
         <w:rPr>
           <w:rStyle w:val="CodeChar"/>
         </w:rPr>
-        <w:t>Func&lt;</w:t>
+        <w:t>Func</w:t>
+      </w:r>
+      <w:proofErr w:type="spellEnd"/>
+      <w:r>
+        <w:rPr>
+          <w:rStyle w:val="CodeChar"/>
+        </w:rPr>
+        <w:t>&lt;</w:t>
       </w:r>
       <w:proofErr w:type="spellStart"/>
       <w:r>
@@ -28868,7 +28889,15 @@
         <w:pStyle w:val="Code"/>
       </w:pPr>
       <w:r>
-        <w:t xml:space="preserve">    ShipMethod </w:t>
+        <w:t xml:space="preserve">    </w:t>
+      </w:r>
+      <w:proofErr w:type="spellStart"/>
+      <w:r>
+        <w:t>ShipMethod</w:t>
+      </w:r>
+      <w:proofErr w:type="spellEnd"/>
+      <w:r>
+        <w:t xml:space="preserve"> </w:t>
       </w:r>
       <w:proofErr w:type="spellStart"/>
       <w:r>
@@ -33718,6 +33747,94 @@
       <w:pPr>
         <w:pStyle w:val="Heading3"/>
       </w:pPr>
+      <w:proofErr w:type="spellStart"/>
+      <w:r>
+        <w:t>U</w:t>
+      </w:r>
+      <w:r>
+        <w:t>rl</w:t>
+      </w:r>
+      <w:r>
+        <w:t>Link</w:t>
+      </w:r>
+      <w:proofErr w:type="spellEnd"/>
+    </w:p>
+    <w:p>
+      <w:r>
+        <w:t xml:space="preserve">The </w:t>
+      </w:r>
+      <w:proofErr w:type="spellStart"/>
+      <w:r>
+        <w:rPr>
+          <w:rStyle w:val="CodeChar"/>
+        </w:rPr>
+        <w:t>UrlLink</w:t>
+      </w:r>
+      <w:proofErr w:type="spellEnd"/>
+      <w:r>
+        <w:t xml:space="preserve"> attribute may applied to a property of type </w:t>
+      </w:r>
+      <w:r>
+        <w:rPr>
+          <w:rStyle w:val="CodeChar"/>
+        </w:rPr>
+        <w:t>string</w:t>
+      </w:r>
+      <w:r>
+        <w:t xml:space="preserve">, or an action that returns a </w:t>
+      </w:r>
+      <w:r>
+        <w:rPr>
+          <w:rStyle w:val="CodeChar"/>
+        </w:rPr>
+        <w:t>string</w:t>
+      </w:r>
+      <w:r>
+        <w:t xml:space="preserve">. The attribute is a hint to the client that the string should contain a </w:t>
+      </w:r>
+      <w:proofErr w:type="spellStart"/>
+      <w:r>
+        <w:t>Url</w:t>
+      </w:r>
+      <w:proofErr w:type="spellEnd"/>
+      <w:r>
+        <w:t xml:space="preserve">, and rendered accordingly. In the standard client, for example, the property or action will work as a link – so that clicking on it will cause the browser to open the specified URL (right-clicking will open it in a new tab). The </w:t>
+      </w:r>
+      <w:proofErr w:type="spellStart"/>
+      <w:r>
+        <w:rPr>
+          <w:rStyle w:val="CodeChar"/>
+        </w:rPr>
+        <w:t>UrlLink</w:t>
+      </w:r>
+      <w:proofErr w:type="spellEnd"/>
+      <w:r>
+        <w:t xml:space="preserve"> attribute may optionally be specified with a single string argument. If used </w:t>
+      </w:r>
+      <w:r>
+        <w:rPr>
+          <w:i/>
+          <w:iCs/>
+        </w:rPr>
+        <w:t>on a property</w:t>
+      </w:r>
+      <w:r>
+        <w:t xml:space="preserve"> the string will specify the title used for the link. If no string is specified the </w:t>
+      </w:r>
+      <w:proofErr w:type="spellStart"/>
+      <w:r>
+        <w:t>Url</w:t>
+      </w:r>
+      <w:proofErr w:type="spellEnd"/>
+      <w:r>
+        <w:t xml:space="preserve"> itself will be shown in the link.</w:t>
+      </w:r>
+    </w:p>
+    <w:p/>
+    <w:p>
+      <w:pPr>
+        <w:pStyle w:val="Heading3"/>
+      </w:pPr>
       <w:bookmarkStart w:id="151" w:name="_Ref81476333"/>
       <w:bookmarkStart w:id="152" w:name="_Ref81476335"/>
       <w:bookmarkStart w:id="153" w:name="_Toc82006854"/>
@@ -33750,7 +33867,6 @@
         <w:rPr>
           <w:color w:val="0000FF"/>
         </w:rPr>
-        <w:lastRenderedPageBreak/>
         <w:t>public</w:t>
       </w:r>
       <w:r>
@@ -36064,7 +36180,15 @@
         <w:t>static</w:t>
       </w:r>
       <w:r>
-        <w:t xml:space="preserve"> Func&lt;</w:t>
+        <w:t xml:space="preserve"> </w:t>
+      </w:r>
+      <w:proofErr w:type="spellStart"/>
+      <w:r>
+        <w:t>Func</w:t>
+      </w:r>
+      <w:proofErr w:type="spellEnd"/>
+      <w:r>
+        <w:t>&lt;</w:t>
       </w:r>
       <w:proofErr w:type="spellStart"/>
       <w:r>
@@ -36239,13 +36363,23 @@
         </w:rPr>
         <w:t xml:space="preserve"> takes an array (of type </w:t>
       </w:r>
+      <w:proofErr w:type="spellStart"/>
       <w:r>
         <w:rPr>
           <w:rFonts w:ascii="Consolas" w:eastAsia="Times New Roman" w:hAnsi="Consolas" w:cs="Consolas"/>
           <w:sz w:val="19"/>
           <w:szCs w:val="19"/>
         </w:rPr>
-        <w:t>Func&lt;</w:t>
+        <w:t>Func</w:t>
+      </w:r>
+      <w:proofErr w:type="spellEnd"/>
+      <w:r>
+        <w:rPr>
+          <w:rFonts w:ascii="Consolas" w:eastAsia="Times New Roman" w:hAnsi="Consolas" w:cs="Consolas"/>
+          <w:sz w:val="19"/>
+          <w:szCs w:val="19"/>
+        </w:rPr>
+        <w:t>&lt;</w:t>
       </w:r>
       <w:proofErr w:type="spellStart"/>
       <w:r>
@@ -39125,7 +39259,21 @@
         <w:rPr>
           <w:highlight w:val="white"/>
         </w:rPr>
-        <w:t xml:space="preserve"> AuthorizationConfiguration&lt;</w:t>
+        <w:t xml:space="preserve"> </w:t>
+      </w:r>
+      <w:proofErr w:type="spellStart"/>
+      <w:r>
+        <w:rPr>
+          <w:highlight w:val="white"/>
+        </w:rPr>
+        <w:t>AuthorizationConfiguration</w:t>
+      </w:r>
+      <w:proofErr w:type="spellEnd"/>
+      <w:r>
+        <w:rPr>
+          <w:highlight w:val="white"/>
+        </w:rPr>
+        <w:t>&lt;</w:t>
       </w:r>
       <w:proofErr w:type="spellStart"/>
       <w:r>
@@ -40613,15 +40761,7 @@
         <w:t>bin</w:t>
       </w:r>
       <w:r>
-        <w:t xml:space="preserve"> directory of the </w:t>
-      </w:r>
-      <w:proofErr w:type="spellStart"/>
-      <w:r>
-        <w:t>startup</w:t>
-      </w:r>
-      <w:proofErr w:type="spellEnd"/>
-      <w:r>
-        <w:t xml:space="preserve"> project.</w:t>
+        <w:t xml:space="preserve"> directory of the startup project.</w:t>
       </w:r>
     </w:p>
     <w:p>
@@ -42894,7 +43034,7 @@
 </file>
 
 <file path=word/comments.xml><?xml version="1.0" encoding="utf-8"?>
-<w:comments xmlns:wpc="http://schemas.microsoft.com/office/word/2010/wordprocessingCanvas" xmlns:cx="http://schemas.microsoft.com/office/drawing/2014/chartex" xmlns:cx1="http://schemas.microsoft.com/office/drawing/2015/9/8/chartex" xmlns:cx2="http://schemas.microsoft.com/office/drawing/2015/10/21/chartex" xmlns:cx3="http://schemas.microsoft.com/office/drawing/2016/5/9/chartex" xmlns:cx4="http://schemas.microsoft.com/office/drawing/2016/5/10/chartex" xmlns:cx5="http://schemas.microsoft.com/office/drawing/2016/5/11/chartex" xmlns:cx6="http://schemas.microsoft.com/office/drawing/2016/5/12/chartex" xmlns:cx7="http://schemas.microsoft.com/office/drawing/2016/5/13/chartex" xmlns:cx8="http://schemas.microsoft.com/office/drawing/2016/5/14/chartex" xmlns:mc="http://schemas.openxmlformats.org/markup-compatibility/2006" xmlns:aink="http://schemas.microsoft.com/office/drawing/2016/ink" xmlns:am3d="http://schemas.microsoft.com/office/drawing/2017/model3d" xmlns:o="urn:schemas-microsoft-com:office:office" xmlns:r="http://schemas.openxmlformats.org/officeDocument/2006/relationships" xmlns:m="http://schemas.openxmlformats.org/officeDocument/2006/math" xmlns:v="urn:schemas-microsoft-com:vml" xmlns:wp14="http://schemas.microsoft.com/office/word/2010/wordprocessingDrawing" xmlns:wp="http://schemas.openxmlformats.org/drawingml/2006/wordprocessingDrawing" xmlns:w10="urn:schemas-microsoft-com:office:word" xmlns:w="http://schemas.openxmlformats.org/wordprocessingml/2006/main" xmlns:w14="http://schemas.microsoft.com/office/word/2010/wordml" xmlns:w15="http://schemas.microsoft.com/office/word/2012/wordml" xmlns:w16cex="http://schemas.microsoft.com/office/word/2018/wordml/cex" xmlns:w16cid="http://schemas.microsoft.com/office/word/2016/wordml/cid" xmlns:w16="http://schemas.microsoft.com/office/word/2018/wordml" xmlns:w16sdtdh="http://schemas.microsoft.com/office/word/2020/wordml/sdtdatahash" xmlns:w16se="http://schemas.microsoft.com/office/word/2015/wordml/symex" xmlns:wpg="http://schemas.microsoft.com/office/word/2010/wordprocessingGroup" xmlns:wpi="http://schemas.microsoft.com/office/word/2010/wordprocessingInk" xmlns:wne="http://schemas.microsoft.com/office/word/2006/wordml" xmlns:wps="http://schemas.microsoft.com/office/word/2010/wordprocessingShape" mc:Ignorable="w14 w15 w16se w16cid w16 w16cex w16sdtdh wp14">
+<w:comments xmlns:wpc="http://schemas.microsoft.com/office/word/2010/wordprocessingCanvas" xmlns:cx="http://schemas.microsoft.com/office/drawing/2014/chartex" xmlns:cx1="http://schemas.microsoft.com/office/drawing/2015/9/8/chartex" xmlns:cx2="http://schemas.microsoft.com/office/drawing/2015/10/21/chartex" xmlns:cx3="http://schemas.microsoft.com/office/drawing/2016/5/9/chartex" xmlns:cx4="http://schemas.microsoft.com/office/drawing/2016/5/10/chartex" xmlns:cx5="http://schemas.microsoft.com/office/drawing/2016/5/11/chartex" xmlns:cx6="http://schemas.microsoft.com/office/drawing/2016/5/12/chartex" xmlns:cx7="http://schemas.microsoft.com/office/drawing/2016/5/13/chartex" xmlns:cx8="http://schemas.microsoft.com/office/drawing/2016/5/14/chartex" xmlns:mc="http://schemas.openxmlformats.org/markup-compatibility/2006" xmlns:aink="http://schemas.microsoft.com/office/drawing/2016/ink" xmlns:am3d="http://schemas.microsoft.com/office/drawing/2017/model3d" xmlns:o="urn:schemas-microsoft-com:office:office" xmlns:oel="http://schemas.microsoft.com/office/2019/extlst" xmlns:r="http://schemas.openxmlformats.org/officeDocument/2006/relationships" xmlns:m="http://schemas.openxmlformats.org/officeDocument/2006/math" xmlns:v="urn:schemas-microsoft-com:vml" xmlns:wp14="http://schemas.microsoft.com/office/word/2010/wordprocessingDrawing" xmlns:wp="http://schemas.openxmlformats.org/drawingml/2006/wordprocessingDrawing" xmlns:w10="urn:schemas-microsoft-com:office:word" xmlns:w="http://schemas.openxmlformats.org/wordprocessingml/2006/main" xmlns:w14="http://schemas.microsoft.com/office/word/2010/wordml" xmlns:w15="http://schemas.microsoft.com/office/word/2012/wordml" xmlns:w16cex="http://schemas.microsoft.com/office/word/2018/wordml/cex" xmlns:w16cid="http://schemas.microsoft.com/office/word/2016/wordml/cid" xmlns:w16="http://schemas.microsoft.com/office/word/2018/wordml" xmlns:w16du="http://schemas.microsoft.com/office/word/2023/wordml/word16du" xmlns:w16sdtdh="http://schemas.microsoft.com/office/word/2020/wordml/sdtdatahash" xmlns:w16se="http://schemas.microsoft.com/office/word/2015/wordml/symex" xmlns:wpg="http://schemas.microsoft.com/office/word/2010/wordprocessingGroup" xmlns:wpi="http://schemas.microsoft.com/office/word/2010/wordprocessingInk" xmlns:wne="http://schemas.microsoft.com/office/word/2006/wordml" xmlns:wps="http://schemas.microsoft.com/office/word/2010/wordprocessingShape" mc:Ignorable="w14 w15 w16se w16cid w16 w16cex w16sdtdh wp14">
   <w:comment w:id="12" w:author="Stefano Cascarini" w:date="2021-09-20T08:43:00Z" w:initials="SC">
     <w:p>
       <w:pPr>
@@ -43181,7 +43321,7 @@
 </file>
 
 <file path=word/commentsExtended.xml><?xml version="1.0" encoding="utf-8"?>
-<w15:commentsEx xmlns:wpc="http://schemas.microsoft.com/office/word/2010/wordprocessingCanvas" xmlns:cx="http://schemas.microsoft.com/office/drawing/2014/chartex" xmlns:cx1="http://schemas.microsoft.com/office/drawing/2015/9/8/chartex" xmlns:cx2="http://schemas.microsoft.com/office/drawing/2015/10/21/chartex" xmlns:cx3="http://schemas.microsoft.com/office/drawing/2016/5/9/chartex" xmlns:cx4="http://schemas.microsoft.com/office/drawing/2016/5/10/chartex" xmlns:cx5="http://schemas.microsoft.com/office/drawing/2016/5/11/chartex" xmlns:cx6="http://schemas.microsoft.com/office/drawing/2016/5/12/chartex" xmlns:cx7="http://schemas.microsoft.com/office/drawing/2016/5/13/chartex" xmlns:cx8="http://schemas.microsoft.com/office/drawing/2016/5/14/chartex" xmlns:mc="http://schemas.openxmlformats.org/markup-compatibility/2006" xmlns:aink="http://schemas.microsoft.com/office/drawing/2016/ink" xmlns:am3d="http://schemas.microsoft.com/office/drawing/2017/model3d" xmlns:o="urn:schemas-microsoft-com:office:office" xmlns:r="http://schemas.openxmlformats.org/officeDocument/2006/relationships" xmlns:m="http://schemas.openxmlformats.org/officeDocument/2006/math" xmlns:v="urn:schemas-microsoft-com:vml" xmlns:wp14="http://schemas.microsoft.com/office/word/2010/wordprocessingDrawing" xmlns:wp="http://schemas.openxmlformats.org/drawingml/2006/wordprocessingDrawing" xmlns:w10="urn:schemas-microsoft-com:office:word" xmlns:w="http://schemas.openxmlformats.org/wordprocessingml/2006/main" xmlns:w14="http://schemas.microsoft.com/office/word/2010/wordml" xmlns:w15="http://schemas.microsoft.com/office/word/2012/wordml" xmlns:w16cex="http://schemas.microsoft.com/office/word/2018/wordml/cex" xmlns:w16cid="http://schemas.microsoft.com/office/word/2016/wordml/cid" xmlns:w16="http://schemas.microsoft.com/office/word/2018/wordml" xmlns:w16sdtdh="http://schemas.microsoft.com/office/word/2020/wordml/sdtdatahash" xmlns:w16se="http://schemas.microsoft.com/office/word/2015/wordml/symex" xmlns:wpg="http://schemas.microsoft.com/office/word/2010/wordprocessingGroup" xmlns:wpi="http://schemas.microsoft.com/office/word/2010/wordprocessingInk" xmlns:wne="http://schemas.microsoft.com/office/word/2006/wordml" xmlns:wps="http://schemas.microsoft.com/office/word/2010/wordprocessingShape" mc:Ignorable="w14 w15 w16se w16cid w16 w16cex w16sdtdh wp14">
+<w15:commentsEx xmlns:wpc="http://schemas.microsoft.com/office/word/2010/wordprocessingCanvas" xmlns:cx="http://schemas.microsoft.com/office/drawing/2014/chartex" xmlns:cx1="http://schemas.microsoft.com/office/drawing/2015/9/8/chartex" xmlns:cx2="http://schemas.microsoft.com/office/drawing/2015/10/21/chartex" xmlns:cx3="http://schemas.microsoft.com/office/drawing/2016/5/9/chartex" xmlns:cx4="http://schemas.microsoft.com/office/drawing/2016/5/10/chartex" xmlns:cx5="http://schemas.microsoft.com/office/drawing/2016/5/11/chartex" xmlns:cx6="http://schemas.microsoft.com/office/drawing/2016/5/12/chartex" xmlns:cx7="http://schemas.microsoft.com/office/drawing/2016/5/13/chartex" xmlns:cx8="http://schemas.microsoft.com/office/drawing/2016/5/14/chartex" xmlns:mc="http://schemas.openxmlformats.org/markup-compatibility/2006" xmlns:aink="http://schemas.microsoft.com/office/drawing/2016/ink" xmlns:am3d="http://schemas.microsoft.com/office/drawing/2017/model3d" xmlns:o="urn:schemas-microsoft-com:office:office" xmlns:oel="http://schemas.microsoft.com/office/2019/extlst" xmlns:r="http://schemas.openxmlformats.org/officeDocument/2006/relationships" xmlns:m="http://schemas.openxmlformats.org/officeDocument/2006/math" xmlns:v="urn:schemas-microsoft-com:vml" xmlns:wp14="http://schemas.microsoft.com/office/word/2010/wordprocessingDrawing" xmlns:wp="http://schemas.openxmlformats.org/drawingml/2006/wordprocessingDrawing" xmlns:w10="urn:schemas-microsoft-com:office:word" xmlns:w="http://schemas.openxmlformats.org/wordprocessingml/2006/main" xmlns:w14="http://schemas.microsoft.com/office/word/2010/wordml" xmlns:w15="http://schemas.microsoft.com/office/word/2012/wordml" xmlns:w16cex="http://schemas.microsoft.com/office/word/2018/wordml/cex" xmlns:w16cid="http://schemas.microsoft.com/office/word/2016/wordml/cid" xmlns:w16="http://schemas.microsoft.com/office/word/2018/wordml" xmlns:w16du="http://schemas.microsoft.com/office/word/2023/wordml/word16du" xmlns:w16sdtdh="http://schemas.microsoft.com/office/word/2020/wordml/sdtdatahash" xmlns:w16se="http://schemas.microsoft.com/office/word/2015/wordml/symex" xmlns:wpg="http://schemas.microsoft.com/office/word/2010/wordprocessingGroup" xmlns:wpi="http://schemas.microsoft.com/office/word/2010/wordprocessingInk" xmlns:wne="http://schemas.microsoft.com/office/word/2006/wordml" xmlns:wps="http://schemas.microsoft.com/office/word/2010/wordprocessingShape" mc:Ignorable="w14 w15 w16se w16cid w16 w16cex w16sdtdh wp14">
   <w15:commentEx w15:paraId="37119B08" w15:done="1"/>
   <w15:commentEx w15:paraId="6DCA018D" w15:done="1"/>
   <w15:commentEx w15:paraId="2442FE5E" w15:done="1"/>
@@ -43203,7 +43343,7 @@
 </file>
 
 <file path=word/commentsExtensible.xml><?xml version="1.0" encoding="utf-8"?>
-<w16cex:commentsExtensible xmlns:wpc="http://schemas.microsoft.com/office/word/2010/wordprocessingCanvas" xmlns:cx="http://schemas.microsoft.com/office/drawing/2014/chartex" xmlns:cx1="http://schemas.microsoft.com/office/drawing/2015/9/8/chartex" xmlns:cx2="http://schemas.microsoft.com/office/drawing/2015/10/21/chartex" xmlns:cx3="http://schemas.microsoft.com/office/drawing/2016/5/9/chartex" xmlns:cx4="http://schemas.microsoft.com/office/drawing/2016/5/10/chartex" xmlns:cx5="http://schemas.microsoft.com/office/drawing/2016/5/11/chartex" xmlns:cx6="http://schemas.microsoft.com/office/drawing/2016/5/12/chartex" xmlns:cx7="http://schemas.microsoft.com/office/drawing/2016/5/13/chartex" xmlns:cx8="http://schemas.microsoft.com/office/drawing/2016/5/14/chartex" xmlns:mc="http://schemas.openxmlformats.org/markup-compatibility/2006" xmlns:aink="http://schemas.microsoft.com/office/drawing/2016/ink" xmlns:am3d="http://schemas.microsoft.com/office/drawing/2017/model3d" xmlns:o="urn:schemas-microsoft-com:office:office" xmlns:r="http://schemas.openxmlformats.org/officeDocument/2006/relationships" xmlns:m="http://schemas.openxmlformats.org/officeDocument/2006/math" xmlns:v="urn:schemas-microsoft-com:vml" xmlns:wp14="http://schemas.microsoft.com/office/word/2010/wordprocessingDrawing" xmlns:wp="http://schemas.openxmlformats.org/drawingml/2006/wordprocessingDrawing" xmlns:w10="urn:schemas-microsoft-com:office:word" xmlns:w="http://schemas.openxmlformats.org/wordprocessingml/2006/main" xmlns:w14="http://schemas.microsoft.com/office/word/2010/wordml" xmlns:w15="http://schemas.microsoft.com/office/word/2012/wordml" xmlns:w16cex="http://schemas.microsoft.com/office/word/2018/wordml/cex" xmlns:w16cid="http://schemas.microsoft.com/office/word/2016/wordml/cid" xmlns:w16="http://schemas.microsoft.com/office/word/2018/wordml" xmlns:w16sdtdh="http://schemas.microsoft.com/office/word/2020/wordml/sdtdatahash" xmlns:w16se="http://schemas.microsoft.com/office/word/2015/wordml/symex" xmlns:wpg="http://schemas.microsoft.com/office/word/2010/wordprocessingGroup" xmlns:wpi="http://schemas.microsoft.com/office/word/2010/wordprocessingInk" xmlns:wne="http://schemas.microsoft.com/office/word/2006/wordml" xmlns:wps="http://schemas.microsoft.com/office/word/2010/wordprocessingShape" mc:Ignorable="w14 w15 w16se w16cid w16 w16cex w16sdtdh wp14">
+<w16cex:commentsExtensible xmlns:wpc="http://schemas.microsoft.com/office/word/2010/wordprocessingCanvas" xmlns:cx="http://schemas.microsoft.com/office/drawing/2014/chartex" xmlns:cx1="http://schemas.microsoft.com/office/drawing/2015/9/8/chartex" xmlns:cx2="http://schemas.microsoft.com/office/drawing/2015/10/21/chartex" xmlns:cx3="http://schemas.microsoft.com/office/drawing/2016/5/9/chartex" xmlns:cx4="http://schemas.microsoft.com/office/drawing/2016/5/10/chartex" xmlns:cx5="http://schemas.microsoft.com/office/drawing/2016/5/11/chartex" xmlns:cx6="http://schemas.microsoft.com/office/drawing/2016/5/12/chartex" xmlns:cx7="http://schemas.microsoft.com/office/drawing/2016/5/13/chartex" xmlns:cx8="http://schemas.microsoft.com/office/drawing/2016/5/14/chartex" xmlns:mc="http://schemas.openxmlformats.org/markup-compatibility/2006" xmlns:aink="http://schemas.microsoft.com/office/drawing/2016/ink" xmlns:am3d="http://schemas.microsoft.com/office/drawing/2017/model3d" xmlns:o="urn:schemas-microsoft-com:office:office" xmlns:oel="http://schemas.microsoft.com/office/2019/extlst" xmlns:r="http://schemas.openxmlformats.org/officeDocument/2006/relationships" xmlns:m="http://schemas.openxmlformats.org/officeDocument/2006/math" xmlns:v="urn:schemas-microsoft-com:vml" xmlns:wp14="http://schemas.microsoft.com/office/word/2010/wordprocessingDrawing" xmlns:wp="http://schemas.openxmlformats.org/drawingml/2006/wordprocessingDrawing" xmlns:w10="urn:schemas-microsoft-com:office:word" xmlns:w="http://schemas.openxmlformats.org/wordprocessingml/2006/main" xmlns:w14="http://schemas.microsoft.com/office/word/2010/wordml" xmlns:w15="http://schemas.microsoft.com/office/word/2012/wordml" xmlns:w16cex="http://schemas.microsoft.com/office/word/2018/wordml/cex" xmlns:w16cid="http://schemas.microsoft.com/office/word/2016/wordml/cid" xmlns:w16="http://schemas.microsoft.com/office/word/2018/wordml" xmlns:w16du="http://schemas.microsoft.com/office/word/2023/wordml/word16du" xmlns:w16sdtdh="http://schemas.microsoft.com/office/word/2020/wordml/sdtdatahash" xmlns:w16se="http://schemas.microsoft.com/office/word/2015/wordml/symex" xmlns:wpg="http://schemas.microsoft.com/office/word/2010/wordprocessingGroup" xmlns:wpi="http://schemas.microsoft.com/office/word/2010/wordprocessingInk" xmlns:wne="http://schemas.microsoft.com/office/word/2006/wordml" xmlns:wps="http://schemas.microsoft.com/office/word/2010/wordprocessingShape" mc:Ignorable="w14 w15 w16se w16cid w16 w16cex w16sdtdh wp14">
   <w16cex:commentExtensible w16cex:durableId="54FF3FDE" w16cex:dateUtc="2021-09-20T07:43:00Z"/>
   <w16cex:commentExtensible w16cex:durableId="5DFE8727" w16cex:dateUtc="2021-09-20T07:49:00Z"/>
   <w16cex:commentExtensible w16cex:durableId="4F31DCA8" w16cex:dateUtc="2021-09-20T08:06:00Z"/>
@@ -43225,7 +43365,7 @@
 </file>
 
 <file path=word/commentsIds.xml><?xml version="1.0" encoding="utf-8"?>
-<w16cid:commentsIds xmlns:wpc="http://schemas.microsoft.com/office/word/2010/wordprocessingCanvas" xmlns:cx="http://schemas.microsoft.com/office/drawing/2014/chartex" xmlns:cx1="http://schemas.microsoft.com/office/drawing/2015/9/8/chartex" xmlns:cx2="http://schemas.microsoft.com/office/drawing/2015/10/21/chartex" xmlns:cx3="http://schemas.microsoft.com/office/drawing/2016/5/9/chartex" xmlns:cx4="http://schemas.microsoft.com/office/drawing/2016/5/10/chartex" xmlns:cx5="http://schemas.microsoft.com/office/drawing/2016/5/11/chartex" xmlns:cx6="http://schemas.microsoft.com/office/drawing/2016/5/12/chartex" xmlns:cx7="http://schemas.microsoft.com/office/drawing/2016/5/13/chartex" xmlns:cx8="http://schemas.microsoft.com/office/drawing/2016/5/14/chartex" xmlns:mc="http://schemas.openxmlformats.org/markup-compatibility/2006" xmlns:aink="http://schemas.microsoft.com/office/drawing/2016/ink" xmlns:am3d="http://schemas.microsoft.com/office/drawing/2017/model3d" xmlns:o="urn:schemas-microsoft-com:office:office" xmlns:r="http://schemas.openxmlformats.org/officeDocument/2006/relationships" xmlns:m="http://schemas.openxmlformats.org/officeDocument/2006/math" xmlns:v="urn:schemas-microsoft-com:vml" xmlns:wp14="http://schemas.microsoft.com/office/word/2010/wordprocessingDrawing" xmlns:wp="http://schemas.openxmlformats.org/drawingml/2006/wordprocessingDrawing" xmlns:w10="urn:schemas-microsoft-com:office:word" xmlns:w="http://schemas.openxmlformats.org/wordprocessingml/2006/main" xmlns:w14="http://schemas.microsoft.com/office/word/2010/wordml" xmlns:w15="http://schemas.microsoft.com/office/word/2012/wordml" xmlns:w16cex="http://schemas.microsoft.com/office/word/2018/wordml/cex" xmlns:w16cid="http://schemas.microsoft.com/office/word/2016/wordml/cid" xmlns:w16="http://schemas.microsoft.com/office/word/2018/wordml" xmlns:w16sdtdh="http://schemas.microsoft.com/office/word/2020/wordml/sdtdatahash" xmlns:w16se="http://schemas.microsoft.com/office/word/2015/wordml/symex" xmlns:wpg="http://schemas.microsoft.com/office/word/2010/wordprocessingGroup" xmlns:wpi="http://schemas.microsoft.com/office/word/2010/wordprocessingInk" xmlns:wne="http://schemas.microsoft.com/office/word/2006/wordml" xmlns:wps="http://schemas.microsoft.com/office/word/2010/wordprocessingShape" mc:Ignorable="w14 w15 w16se w16cid w16 w16cex w16sdtdh wp14">
+<w16cid:commentsIds xmlns:wpc="http://schemas.microsoft.com/office/word/2010/wordprocessingCanvas" xmlns:cx="http://schemas.microsoft.com/office/drawing/2014/chartex" xmlns:cx1="http://schemas.microsoft.com/office/drawing/2015/9/8/chartex" xmlns:cx2="http://schemas.microsoft.com/office/drawing/2015/10/21/chartex" xmlns:cx3="http://schemas.microsoft.com/office/drawing/2016/5/9/chartex" xmlns:cx4="http://schemas.microsoft.com/office/drawing/2016/5/10/chartex" xmlns:cx5="http://schemas.microsoft.com/office/drawing/2016/5/11/chartex" xmlns:cx6="http://schemas.microsoft.com/office/drawing/2016/5/12/chartex" xmlns:cx7="http://schemas.microsoft.com/office/drawing/2016/5/13/chartex" xmlns:cx8="http://schemas.microsoft.com/office/drawing/2016/5/14/chartex" xmlns:mc="http://schemas.openxmlformats.org/markup-compatibility/2006" xmlns:aink="http://schemas.microsoft.com/office/drawing/2016/ink" xmlns:am3d="http://schemas.microsoft.com/office/drawing/2017/model3d" xmlns:o="urn:schemas-microsoft-com:office:office" xmlns:oel="http://schemas.microsoft.com/office/2019/extlst" xmlns:r="http://schemas.openxmlformats.org/officeDocument/2006/relationships" xmlns:m="http://schemas.openxmlformats.org/officeDocument/2006/math" xmlns:v="urn:schemas-microsoft-com:vml" xmlns:wp14="http://schemas.microsoft.com/office/word/2010/wordprocessingDrawing" xmlns:wp="http://schemas.openxmlformats.org/drawingml/2006/wordprocessingDrawing" xmlns:w10="urn:schemas-microsoft-com:office:word" xmlns:w="http://schemas.openxmlformats.org/wordprocessingml/2006/main" xmlns:w14="http://schemas.microsoft.com/office/word/2010/wordml" xmlns:w15="http://schemas.microsoft.com/office/word/2012/wordml" xmlns:w16cex="http://schemas.microsoft.com/office/word/2018/wordml/cex" xmlns:w16cid="http://schemas.microsoft.com/office/word/2016/wordml/cid" xmlns:w16="http://schemas.microsoft.com/office/word/2018/wordml" xmlns:w16du="http://schemas.microsoft.com/office/word/2023/wordml/word16du" xmlns:w16sdtdh="http://schemas.microsoft.com/office/word/2020/wordml/sdtdatahash" xmlns:w16se="http://schemas.microsoft.com/office/word/2015/wordml/symex" xmlns:wpg="http://schemas.microsoft.com/office/word/2010/wordprocessingGroup" xmlns:wpi="http://schemas.microsoft.com/office/word/2010/wordprocessingInk" xmlns:wne="http://schemas.microsoft.com/office/word/2006/wordml" xmlns:wps="http://schemas.microsoft.com/office/word/2010/wordprocessingShape" mc:Ignorable="w14 w15 w16se w16cid w16 w16cex w16sdtdh wp14">
   <w16cid:commentId w16cid:paraId="37119B08" w16cid:durableId="54FF3FDE"/>
   <w16cid:commentId w16cid:paraId="6DCA018D" w16cid:durableId="5DFE8727"/>
   <w16cid:commentId w16cid:paraId="2442FE5E" w16cid:durableId="4F31DCA8"/>
@@ -43247,7 +43387,7 @@
 </file>
 
 <file path=word/endnotes.xml><?xml version="1.0" encoding="utf-8"?>
-<w:endnotes xmlns:wpc="http://schemas.microsoft.com/office/word/2010/wordprocessingCanvas" xmlns:cx="http://schemas.microsoft.com/office/drawing/2014/chartex" xmlns:cx1="http://schemas.microsoft.com/office/drawing/2015/9/8/chartex" xmlns:cx2="http://schemas.microsoft.com/office/drawing/2015/10/21/chartex" xmlns:cx3="http://schemas.microsoft.com/office/drawing/2016/5/9/chartex" xmlns:cx4="http://schemas.microsoft.com/office/drawing/2016/5/10/chartex" xmlns:cx5="http://schemas.microsoft.com/office/drawing/2016/5/11/chartex" xmlns:cx6="http://schemas.microsoft.com/office/drawing/2016/5/12/chartex" xmlns:cx7="http://schemas.microsoft.com/office/drawing/2016/5/13/chartex" xmlns:cx8="http://schemas.microsoft.com/office/drawing/2016/5/14/chartex" xmlns:mc="http://schemas.openxmlformats.org/markup-compatibility/2006" xmlns:aink="http://schemas.microsoft.com/office/drawing/2016/ink" xmlns:am3d="http://schemas.microsoft.com/office/drawing/2017/model3d" xmlns:o="urn:schemas-microsoft-com:office:office" xmlns:r="http://schemas.openxmlformats.org/officeDocument/2006/relationships" xmlns:m="http://schemas.openxmlformats.org/officeDocument/2006/math" xmlns:v="urn:schemas-microsoft-com:vml" xmlns:wp14="http://schemas.microsoft.com/office/word/2010/wordprocessingDrawing" xmlns:wp="http://schemas.openxmlformats.org/drawingml/2006/wordprocessingDrawing" xmlns:w10="urn:schemas-microsoft-com:office:word" xmlns:w="http://schemas.openxmlformats.org/wordprocessingml/2006/main" xmlns:w14="http://schemas.microsoft.com/office/word/2010/wordml" xmlns:w15="http://schemas.microsoft.com/office/word/2012/wordml" xmlns:w16cex="http://schemas.microsoft.com/office/word/2018/wordml/cex" xmlns:w16cid="http://schemas.microsoft.com/office/word/2016/wordml/cid" xmlns:w16="http://schemas.microsoft.com/office/word/2018/wordml" xmlns:w16sdtdh="http://schemas.microsoft.com/office/word/2020/wordml/sdtdatahash" xmlns:w16se="http://schemas.microsoft.com/office/word/2015/wordml/symex" xmlns:wpg="http://schemas.microsoft.com/office/word/2010/wordprocessingGroup" xmlns:wpi="http://schemas.microsoft.com/office/word/2010/wordprocessingInk" xmlns:wne="http://schemas.microsoft.com/office/word/2006/wordml" xmlns:wps="http://schemas.microsoft.com/office/word/2010/wordprocessingShape" mc:Ignorable="w14 w15 w16se w16cid w16 w16cex w16sdtdh wp14">
+<w:endnotes xmlns:wpc="http://schemas.microsoft.com/office/word/2010/wordprocessingCanvas" xmlns:cx="http://schemas.microsoft.com/office/drawing/2014/chartex" xmlns:cx1="http://schemas.microsoft.com/office/drawing/2015/9/8/chartex" xmlns:cx2="http://schemas.microsoft.com/office/drawing/2015/10/21/chartex" xmlns:cx3="http://schemas.microsoft.com/office/drawing/2016/5/9/chartex" xmlns:cx4="http://schemas.microsoft.com/office/drawing/2016/5/10/chartex" xmlns:cx5="http://schemas.microsoft.com/office/drawing/2016/5/11/chartex" xmlns:cx6="http://schemas.microsoft.com/office/drawing/2016/5/12/chartex" xmlns:cx7="http://schemas.microsoft.com/office/drawing/2016/5/13/chartex" xmlns:cx8="http://schemas.microsoft.com/office/drawing/2016/5/14/chartex" xmlns:mc="http://schemas.openxmlformats.org/markup-compatibility/2006" xmlns:aink="http://schemas.microsoft.com/office/drawing/2016/ink" xmlns:am3d="http://schemas.microsoft.com/office/drawing/2017/model3d" xmlns:o="urn:schemas-microsoft-com:office:office" xmlns:oel="http://schemas.microsoft.com/office/2019/extlst" xmlns:r="http://schemas.openxmlformats.org/officeDocument/2006/relationships" xmlns:m="http://schemas.openxmlformats.org/officeDocument/2006/math" xmlns:v="urn:schemas-microsoft-com:vml" xmlns:wp14="http://schemas.microsoft.com/office/word/2010/wordprocessingDrawing" xmlns:wp="http://schemas.openxmlformats.org/drawingml/2006/wordprocessingDrawing" xmlns:w10="urn:schemas-microsoft-com:office:word" xmlns:w="http://schemas.openxmlformats.org/wordprocessingml/2006/main" xmlns:w14="http://schemas.microsoft.com/office/word/2010/wordml" xmlns:w15="http://schemas.microsoft.com/office/word/2012/wordml" xmlns:w16cex="http://schemas.microsoft.com/office/word/2018/wordml/cex" xmlns:w16cid="http://schemas.microsoft.com/office/word/2016/wordml/cid" xmlns:w16="http://schemas.microsoft.com/office/word/2018/wordml" xmlns:w16du="http://schemas.microsoft.com/office/word/2023/wordml/word16du" xmlns:w16sdtdh="http://schemas.microsoft.com/office/word/2020/wordml/sdtdatahash" xmlns:w16se="http://schemas.microsoft.com/office/word/2015/wordml/symex" xmlns:wpg="http://schemas.microsoft.com/office/word/2010/wordprocessingGroup" xmlns:wpi="http://schemas.microsoft.com/office/word/2010/wordprocessingInk" xmlns:wne="http://schemas.microsoft.com/office/word/2006/wordml" xmlns:wps="http://schemas.microsoft.com/office/word/2010/wordprocessingShape" mc:Ignorable="w14 w15 w16se w16cid w16 w16cex w16sdtdh wp14">
   <w:endnote w:type="separator" w:id="-1">
     <w:p>
       <w:r>
@@ -43266,7 +43406,7 @@
 </file>
 
 <file path=word/footer1.xml><?xml version="1.0" encoding="utf-8"?>
-<w:ftr xmlns:wpc="http://schemas.microsoft.com/office/word/2010/wordprocessingCanvas" xmlns:cx="http://schemas.microsoft.com/office/drawing/2014/chartex" xmlns:cx1="http://schemas.microsoft.com/office/drawing/2015/9/8/chartex" xmlns:cx2="http://schemas.microsoft.com/office/drawing/2015/10/21/chartex" xmlns:cx3="http://schemas.microsoft.com/office/drawing/2016/5/9/chartex" xmlns:cx4="http://schemas.microsoft.com/office/drawing/2016/5/10/chartex" xmlns:cx5="http://schemas.microsoft.com/office/drawing/2016/5/11/chartex" xmlns:cx6="http://schemas.microsoft.com/office/drawing/2016/5/12/chartex" xmlns:cx7="http://schemas.microsoft.com/office/drawing/2016/5/13/chartex" xmlns:cx8="http://schemas.microsoft.com/office/drawing/2016/5/14/chartex" xmlns:mc="http://schemas.openxmlformats.org/markup-compatibility/2006" xmlns:aink="http://schemas.microsoft.com/office/drawing/2016/ink" xmlns:am3d="http://schemas.microsoft.com/office/drawing/2017/model3d" xmlns:o="urn:schemas-microsoft-com:office:office" xmlns:r="http://schemas.openxmlformats.org/officeDocument/2006/relationships" xmlns:m="http://schemas.openxmlformats.org/officeDocument/2006/math" xmlns:v="urn:schemas-microsoft-com:vml" xmlns:wp14="http://schemas.microsoft.com/office/word/2010/wordprocessingDrawing" xmlns:wp="http://schemas.openxmlformats.org/drawingml/2006/wordprocessingDrawing" xmlns:w10="urn:schemas-microsoft-com:office:word" xmlns:w="http://schemas.openxmlformats.org/wordprocessingml/2006/main" xmlns:w14="http://schemas.microsoft.com/office/word/2010/wordml" xmlns:w15="http://schemas.microsoft.com/office/word/2012/wordml" xmlns:w16cex="http://schemas.microsoft.com/office/word/2018/wordml/cex" xmlns:w16cid="http://schemas.microsoft.com/office/word/2016/wordml/cid" xmlns:w16="http://schemas.microsoft.com/office/word/2018/wordml" xmlns:w16sdtdh="http://schemas.microsoft.com/office/word/2020/wordml/sdtdatahash" xmlns:w16se="http://schemas.microsoft.com/office/word/2015/wordml/symex" xmlns:wpg="http://schemas.microsoft.com/office/word/2010/wordprocessingGroup" xmlns:wpi="http://schemas.microsoft.com/office/word/2010/wordprocessingInk" xmlns:wne="http://schemas.microsoft.com/office/word/2006/wordml" xmlns:wps="http://schemas.microsoft.com/office/word/2010/wordprocessingShape" mc:Ignorable="w14 w15 w16se w16cid w16 w16cex w16sdtdh wp14">
+<w:ftr xmlns:wpc="http://schemas.microsoft.com/office/word/2010/wordprocessingCanvas" xmlns:cx="http://schemas.microsoft.com/office/drawing/2014/chartex" xmlns:cx1="http://schemas.microsoft.com/office/drawing/2015/9/8/chartex" xmlns:cx2="http://schemas.microsoft.com/office/drawing/2015/10/21/chartex" xmlns:cx3="http://schemas.microsoft.com/office/drawing/2016/5/9/chartex" xmlns:cx4="http://schemas.microsoft.com/office/drawing/2016/5/10/chartex" xmlns:cx5="http://schemas.microsoft.com/office/drawing/2016/5/11/chartex" xmlns:cx6="http://schemas.microsoft.com/office/drawing/2016/5/12/chartex" xmlns:cx7="http://schemas.microsoft.com/office/drawing/2016/5/13/chartex" xmlns:cx8="http://schemas.microsoft.com/office/drawing/2016/5/14/chartex" xmlns:mc="http://schemas.openxmlformats.org/markup-compatibility/2006" xmlns:aink="http://schemas.microsoft.com/office/drawing/2016/ink" xmlns:am3d="http://schemas.microsoft.com/office/drawing/2017/model3d" xmlns:o="urn:schemas-microsoft-com:office:office" xmlns:oel="http://schemas.microsoft.com/office/2019/extlst" xmlns:r="http://schemas.openxmlformats.org/officeDocument/2006/relationships" xmlns:m="http://schemas.openxmlformats.org/officeDocument/2006/math" xmlns:v="urn:schemas-microsoft-com:vml" xmlns:wp14="http://schemas.microsoft.com/office/word/2010/wordprocessingDrawing" xmlns:wp="http://schemas.openxmlformats.org/drawingml/2006/wordprocessingDrawing" xmlns:w10="urn:schemas-microsoft-com:office:word" xmlns:w="http://schemas.openxmlformats.org/wordprocessingml/2006/main" xmlns:w14="http://schemas.microsoft.com/office/word/2010/wordml" xmlns:w15="http://schemas.microsoft.com/office/word/2012/wordml" xmlns:w16cex="http://schemas.microsoft.com/office/word/2018/wordml/cex" xmlns:w16cid="http://schemas.microsoft.com/office/word/2016/wordml/cid" xmlns:w16="http://schemas.microsoft.com/office/word/2018/wordml" xmlns:w16du="http://schemas.microsoft.com/office/word/2023/wordml/word16du" xmlns:w16sdtdh="http://schemas.microsoft.com/office/word/2020/wordml/sdtdatahash" xmlns:w16se="http://schemas.microsoft.com/office/word/2015/wordml/symex" xmlns:wpg="http://schemas.microsoft.com/office/word/2010/wordprocessingGroup" xmlns:wpi="http://schemas.microsoft.com/office/word/2010/wordprocessingInk" xmlns:wne="http://schemas.microsoft.com/office/word/2006/wordml" xmlns:wps="http://schemas.microsoft.com/office/word/2010/wordprocessingShape" mc:Ignorable="w14 w15 w16se w16cid w16 w16cex w16sdtdh wp14">
   <w:sdt>
     <w:sdtPr>
       <w:id w:val="1228115036"/>
@@ -43320,7 +43460,7 @@
 </file>
 
 <file path=word/footer2.xml><?xml version="1.0" encoding="utf-8"?>
-<w:ftr xmlns:wpc="http://schemas.microsoft.com/office/word/2010/wordprocessingCanvas" xmlns:cx="http://schemas.microsoft.com/office/drawing/2014/chartex" xmlns:cx1="http://schemas.microsoft.com/office/drawing/2015/9/8/chartex" xmlns:cx2="http://schemas.microsoft.com/office/drawing/2015/10/21/chartex" xmlns:cx3="http://schemas.microsoft.com/office/drawing/2016/5/9/chartex" xmlns:cx4="http://schemas.microsoft.com/office/drawing/2016/5/10/chartex" xmlns:cx5="http://schemas.microsoft.com/office/drawing/2016/5/11/chartex" xmlns:cx6="http://schemas.microsoft.com/office/drawing/2016/5/12/chartex" xmlns:cx7="http://schemas.microsoft.com/office/drawing/2016/5/13/chartex" xmlns:cx8="http://schemas.microsoft.com/office/drawing/2016/5/14/chartex" xmlns:mc="http://schemas.openxmlformats.org/markup-compatibility/2006" xmlns:aink="http://schemas.microsoft.com/office/drawing/2016/ink" xmlns:am3d="http://schemas.microsoft.com/office/drawing/2017/model3d" xmlns:o="urn:schemas-microsoft-com:office:office" xmlns:r="http://schemas.openxmlformats.org/officeDocument/2006/relationships" xmlns:m="http://schemas.openxmlformats.org/officeDocument/2006/math" xmlns:v="urn:schemas-microsoft-com:vml" xmlns:wp14="http://schemas.microsoft.com/office/word/2010/wordprocessingDrawing" xmlns:wp="http://schemas.openxmlformats.org/drawingml/2006/wordprocessingDrawing" xmlns:w10="urn:schemas-microsoft-com:office:word" xmlns:w="http://schemas.openxmlformats.org/wordprocessingml/2006/main" xmlns:w14="http://schemas.microsoft.com/office/word/2010/wordml" xmlns:w15="http://schemas.microsoft.com/office/word/2012/wordml" xmlns:w16cex="http://schemas.microsoft.com/office/word/2018/wordml/cex" xmlns:w16cid="http://schemas.microsoft.com/office/word/2016/wordml/cid" xmlns:w16="http://schemas.microsoft.com/office/word/2018/wordml" xmlns:w16sdtdh="http://schemas.microsoft.com/office/word/2020/wordml/sdtdatahash" xmlns:w16se="http://schemas.microsoft.com/office/word/2015/wordml/symex" xmlns:wpg="http://schemas.microsoft.com/office/word/2010/wordprocessingGroup" xmlns:wpi="http://schemas.microsoft.com/office/word/2010/wordprocessingInk" xmlns:wne="http://schemas.microsoft.com/office/word/2006/wordml" xmlns:wps="http://schemas.microsoft.com/office/word/2010/wordprocessingShape" mc:Ignorable="w14 w15 w16se w16cid w16 w16cex w16sdtdh wp14">
+<w:ftr xmlns:wpc="http://schemas.microsoft.com/office/word/2010/wordprocessingCanvas" xmlns:cx="http://schemas.microsoft.com/office/drawing/2014/chartex" xmlns:cx1="http://schemas.microsoft.com/office/drawing/2015/9/8/chartex" xmlns:cx2="http://schemas.microsoft.com/office/drawing/2015/10/21/chartex" xmlns:cx3="http://schemas.microsoft.com/office/drawing/2016/5/9/chartex" xmlns:cx4="http://schemas.microsoft.com/office/drawing/2016/5/10/chartex" xmlns:cx5="http://schemas.microsoft.com/office/drawing/2016/5/11/chartex" xmlns:cx6="http://schemas.microsoft.com/office/drawing/2016/5/12/chartex" xmlns:cx7="http://schemas.microsoft.com/office/drawing/2016/5/13/chartex" xmlns:cx8="http://schemas.microsoft.com/office/drawing/2016/5/14/chartex" xmlns:mc="http://schemas.openxmlformats.org/markup-compatibility/2006" xmlns:aink="http://schemas.microsoft.com/office/drawing/2016/ink" xmlns:am3d="http://schemas.microsoft.com/office/drawing/2017/model3d" xmlns:o="urn:schemas-microsoft-com:office:office" xmlns:oel="http://schemas.microsoft.com/office/2019/extlst" xmlns:r="http://schemas.openxmlformats.org/officeDocument/2006/relationships" xmlns:m="http://schemas.openxmlformats.org/officeDocument/2006/math" xmlns:v="urn:schemas-microsoft-com:vml" xmlns:wp14="http://schemas.microsoft.com/office/word/2010/wordprocessingDrawing" xmlns:wp="http://schemas.openxmlformats.org/drawingml/2006/wordprocessingDrawing" xmlns:w10="urn:schemas-microsoft-com:office:word" xmlns:w="http://schemas.openxmlformats.org/wordprocessingml/2006/main" xmlns:w14="http://schemas.microsoft.com/office/word/2010/wordml" xmlns:w15="http://schemas.microsoft.com/office/word/2012/wordml" xmlns:w16cex="http://schemas.microsoft.com/office/word/2018/wordml/cex" xmlns:w16cid="http://schemas.microsoft.com/office/word/2016/wordml/cid" xmlns:w16="http://schemas.microsoft.com/office/word/2018/wordml" xmlns:w16du="http://schemas.microsoft.com/office/word/2023/wordml/word16du" xmlns:w16sdtdh="http://schemas.microsoft.com/office/word/2020/wordml/sdtdatahash" xmlns:w16se="http://schemas.microsoft.com/office/word/2015/wordml/symex" xmlns:wpg="http://schemas.microsoft.com/office/word/2010/wordprocessingGroup" xmlns:wpi="http://schemas.microsoft.com/office/word/2010/wordprocessingInk" xmlns:wne="http://schemas.microsoft.com/office/word/2006/wordml" xmlns:wps="http://schemas.microsoft.com/office/word/2010/wordprocessingShape" mc:Ignorable="w14 w15 w16se w16cid w16 w16cex w16sdtdh wp14">
   <w:sdt>
     <w:sdtPr>
       <w:id w:val="-158306103"/>
@@ -43374,7 +43514,7 @@
 </file>
 
 <file path=word/footnotes.xml><?xml version="1.0" encoding="utf-8"?>
-<w:footnotes xmlns:wpc="http://schemas.microsoft.com/office/word/2010/wordprocessingCanvas" xmlns:cx="http://schemas.microsoft.com/office/drawing/2014/chartex" xmlns:cx1="http://schemas.microsoft.com/office/drawing/2015/9/8/chartex" xmlns:cx2="http://schemas.microsoft.com/office/drawing/2015/10/21/chartex" xmlns:cx3="http://schemas.microsoft.com/office/drawing/2016/5/9/chartex" xmlns:cx4="http://schemas.microsoft.com/office/drawing/2016/5/10/chartex" xmlns:cx5="http://schemas.microsoft.com/office/drawing/2016/5/11/chartex" xmlns:cx6="http://schemas.microsoft.com/office/drawing/2016/5/12/chartex" xmlns:cx7="http://schemas.microsoft.com/office/drawing/2016/5/13/chartex" xmlns:cx8="http://schemas.microsoft.com/office/drawing/2016/5/14/chartex" xmlns:mc="http://schemas.openxmlformats.org/markup-compatibility/2006" xmlns:aink="http://schemas.microsoft.com/office/drawing/2016/ink" xmlns:am3d="http://schemas.microsoft.com/office/drawing/2017/model3d" xmlns:o="urn:schemas-microsoft-com:office:office" xmlns:r="http://schemas.openxmlformats.org/officeDocument/2006/relationships" xmlns:m="http://schemas.openxmlformats.org/officeDocument/2006/math" xmlns:v="urn:schemas-microsoft-com:vml" xmlns:wp14="http://schemas.microsoft.com/office/word/2010/wordprocessingDrawing" xmlns:wp="http://schemas.openxmlformats.org/drawingml/2006/wordprocessingDrawing" xmlns:w10="urn:schemas-microsoft-com:office:word" xmlns:w="http://schemas.openxmlformats.org/wordprocessingml/2006/main" xmlns:w14="http://schemas.microsoft.com/office/word/2010/wordml" xmlns:w15="http://schemas.microsoft.com/office/word/2012/wordml" xmlns:w16cex="http://schemas.microsoft.com/office/word/2018/wordml/cex" xmlns:w16cid="http://schemas.microsoft.com/office/word/2016/wordml/cid" xmlns:w16="http://schemas.microsoft.com/office/word/2018/wordml" xmlns:w16sdtdh="http://schemas.microsoft.com/office/word/2020/wordml/sdtdatahash" xmlns:w16se="http://schemas.microsoft.com/office/word/2015/wordml/symex" xmlns:wpg="http://schemas.microsoft.com/office/word/2010/wordprocessingGroup" xmlns:wpi="http://schemas.microsoft.com/office/word/2010/wordprocessingInk" xmlns:wne="http://schemas.microsoft.com/office/word/2006/wordml" xmlns:wps="http://schemas.microsoft.com/office/word/2010/wordprocessingShape" mc:Ignorable="w14 w15 w16se w16cid w16 w16cex w16sdtdh wp14">
+<w:footnotes xmlns:wpc="http://schemas.microsoft.com/office/word/2010/wordprocessingCanvas" xmlns:cx="http://schemas.microsoft.com/office/drawing/2014/chartex" xmlns:cx1="http://schemas.microsoft.com/office/drawing/2015/9/8/chartex" xmlns:cx2="http://schemas.microsoft.com/office/drawing/2015/10/21/chartex" xmlns:cx3="http://schemas.microsoft.com/office/drawing/2016/5/9/chartex" xmlns:cx4="http://schemas.microsoft.com/office/drawing/2016/5/10/chartex" xmlns:cx5="http://schemas.microsoft.com/office/drawing/2016/5/11/chartex" xmlns:cx6="http://schemas.microsoft.com/office/drawing/2016/5/12/chartex" xmlns:cx7="http://schemas.microsoft.com/office/drawing/2016/5/13/chartex" xmlns:cx8="http://schemas.microsoft.com/office/drawing/2016/5/14/chartex" xmlns:mc="http://schemas.openxmlformats.org/markup-compatibility/2006" xmlns:aink="http://schemas.microsoft.com/office/drawing/2016/ink" xmlns:am3d="http://schemas.microsoft.com/office/drawing/2017/model3d" xmlns:o="urn:schemas-microsoft-com:office:office" xmlns:oel="http://schemas.microsoft.com/office/2019/extlst" xmlns:r="http://schemas.openxmlformats.org/officeDocument/2006/relationships" xmlns:m="http://schemas.openxmlformats.org/officeDocument/2006/math" xmlns:v="urn:schemas-microsoft-com:vml" xmlns:wp14="http://schemas.microsoft.com/office/word/2010/wordprocessingDrawing" xmlns:wp="http://schemas.openxmlformats.org/drawingml/2006/wordprocessingDrawing" xmlns:w10="urn:schemas-microsoft-com:office:word" xmlns:w="http://schemas.openxmlformats.org/wordprocessingml/2006/main" xmlns:w14="http://schemas.microsoft.com/office/word/2010/wordml" xmlns:w15="http://schemas.microsoft.com/office/word/2012/wordml" xmlns:w16cex="http://schemas.microsoft.com/office/word/2018/wordml/cex" xmlns:w16cid="http://schemas.microsoft.com/office/word/2016/wordml/cid" xmlns:w16="http://schemas.microsoft.com/office/word/2018/wordml" xmlns:w16du="http://schemas.microsoft.com/office/word/2023/wordml/word16du" xmlns:w16sdtdh="http://schemas.microsoft.com/office/word/2020/wordml/sdtdatahash" xmlns:w16se="http://schemas.microsoft.com/office/word/2015/wordml/symex" xmlns:wpg="http://schemas.microsoft.com/office/word/2010/wordprocessingGroup" xmlns:wpi="http://schemas.microsoft.com/office/word/2010/wordprocessingInk" xmlns:wne="http://schemas.microsoft.com/office/word/2006/wordml" xmlns:wps="http://schemas.microsoft.com/office/word/2010/wordprocessingShape" mc:Ignorable="w14 w15 w16se w16cid w16 w16cex w16sdtdh wp14">
   <w:footnote w:type="separator" w:id="-1">
     <w:p>
       <w:r>
@@ -43393,7 +43533,7 @@
 </file>
 
 <file path=word/numbering.xml><?xml version="1.0" encoding="utf-8"?>
-<w:numbering xmlns:wpc="http://schemas.microsoft.com/office/word/2010/wordprocessingCanvas" xmlns:cx="http://schemas.microsoft.com/office/drawing/2014/chartex" xmlns:cx1="http://schemas.microsoft.com/office/drawing/2015/9/8/chartex" xmlns:cx2="http://schemas.microsoft.com/office/drawing/2015/10/21/chartex" xmlns:cx3="http://schemas.microsoft.com/office/drawing/2016/5/9/chartex" xmlns:cx4="http://schemas.microsoft.com/office/drawing/2016/5/10/chartex" xmlns:cx5="http://schemas.microsoft.com/office/drawing/2016/5/11/chartex" xmlns:cx6="http://schemas.microsoft.com/office/drawing/2016/5/12/chartex" xmlns:cx7="http://schemas.microsoft.com/office/drawing/2016/5/13/chartex" xmlns:cx8="http://schemas.microsoft.com/office/drawing/2016/5/14/chartex" xmlns:mc="http://schemas.openxmlformats.org/markup-compatibility/2006" xmlns:aink="http://schemas.microsoft.com/office/drawing/2016/ink" xmlns:am3d="http://schemas.microsoft.com/office/drawing/2017/model3d" xmlns:o="urn:schemas-microsoft-com:office:office" xmlns:r="http://schemas.openxmlformats.org/officeDocument/2006/relationships" xmlns:m="http://schemas.openxmlformats.org/officeDocument/2006/math" xmlns:v="urn:schemas-microsoft-com:vml" xmlns:wp14="http://schemas.microsoft.com/office/word/2010/wordprocessingDrawing" xmlns:wp="http://schemas.openxmlformats.org/drawingml/2006/wordprocessingDrawing" xmlns:w10="urn:schemas-microsoft-com:office:word" xmlns:w="http://schemas.openxmlformats.org/wordprocessingml/2006/main" xmlns:w14="http://schemas.microsoft.com/office/word/2010/wordml" xmlns:w15="http://schemas.microsoft.com/office/word/2012/wordml" xmlns:w16cex="http://schemas.microsoft.com/office/word/2018/wordml/cex" xmlns:w16cid="http://schemas.microsoft.com/office/word/2016/wordml/cid" xmlns:w16="http://schemas.microsoft.com/office/word/2018/wordml" xmlns:w16sdtdh="http://schemas.microsoft.com/office/word/2020/wordml/sdtdatahash" xmlns:w16se="http://schemas.microsoft.com/office/word/2015/wordml/symex" xmlns:wpg="http://schemas.microsoft.com/office/word/2010/wordprocessingGroup" xmlns:wpi="http://schemas.microsoft.com/office/word/2010/wordprocessingInk" xmlns:wne="http://schemas.microsoft.com/office/word/2006/wordml" xmlns:wps="http://schemas.microsoft.com/office/word/2010/wordprocessingShape" mc:Ignorable="w14 w15 w16se w16cid w16 w16cex w16sdtdh wp14">
+<w:numbering xmlns:wpc="http://schemas.microsoft.com/office/word/2010/wordprocessingCanvas" xmlns:cx="http://schemas.microsoft.com/office/drawing/2014/chartex" xmlns:cx1="http://schemas.microsoft.com/office/drawing/2015/9/8/chartex" xmlns:cx2="http://schemas.microsoft.com/office/drawing/2015/10/21/chartex" xmlns:cx3="http://schemas.microsoft.com/office/drawing/2016/5/9/chartex" xmlns:cx4="http://schemas.microsoft.com/office/drawing/2016/5/10/chartex" xmlns:cx5="http://schemas.microsoft.com/office/drawing/2016/5/11/chartex" xmlns:cx6="http://schemas.microsoft.com/office/drawing/2016/5/12/chartex" xmlns:cx7="http://schemas.microsoft.com/office/drawing/2016/5/13/chartex" xmlns:cx8="http://schemas.microsoft.com/office/drawing/2016/5/14/chartex" xmlns:mc="http://schemas.openxmlformats.org/markup-compatibility/2006" xmlns:aink="http://schemas.microsoft.com/office/drawing/2016/ink" xmlns:am3d="http://schemas.microsoft.com/office/drawing/2017/model3d" xmlns:o="urn:schemas-microsoft-com:office:office" xmlns:oel="http://schemas.microsoft.com/office/2019/extlst" xmlns:r="http://schemas.openxmlformats.org/officeDocument/2006/relationships" xmlns:m="http://schemas.openxmlformats.org/officeDocument/2006/math" xmlns:v="urn:schemas-microsoft-com:vml" xmlns:wp14="http://schemas.microsoft.com/office/word/2010/wordprocessingDrawing" xmlns:wp="http://schemas.openxmlformats.org/drawingml/2006/wordprocessingDrawing" xmlns:w10="urn:schemas-microsoft-com:office:word" xmlns:w="http://schemas.openxmlformats.org/wordprocessingml/2006/main" xmlns:w14="http://schemas.microsoft.com/office/word/2010/wordml" xmlns:w15="http://schemas.microsoft.com/office/word/2012/wordml" xmlns:w16cex="http://schemas.microsoft.com/office/word/2018/wordml/cex" xmlns:w16cid="http://schemas.microsoft.com/office/word/2016/wordml/cid" xmlns:w16="http://schemas.microsoft.com/office/word/2018/wordml" xmlns:w16du="http://schemas.microsoft.com/office/word/2023/wordml/word16du" xmlns:w16sdtdh="http://schemas.microsoft.com/office/word/2020/wordml/sdtdatahash" xmlns:w16se="http://schemas.microsoft.com/office/word/2015/wordml/symex" xmlns:wpg="http://schemas.microsoft.com/office/word/2010/wordprocessingGroup" xmlns:wpi="http://schemas.microsoft.com/office/word/2010/wordprocessingInk" xmlns:wne="http://schemas.microsoft.com/office/word/2006/wordml" xmlns:wps="http://schemas.microsoft.com/office/word/2010/wordprocessingShape" mc:Ignorable="w14 w15 w16se w16cid w16 w16cex w16sdtdh wp14">
   <w:abstractNum w:abstractNumId="0" w15:restartNumberingAfterBreak="0">
     <w:nsid w:val="03837351"/>
     <w:multiLevelType w:val="hybridMultilevel"/>
@@ -47608,76 +47748,76 @@
       </w:rPr>
     </w:lvl>
   </w:abstractNum>
-  <w:num w:numId="1">
+  <w:num w:numId="1" w16cid:durableId="1335645930">
     <w:abstractNumId w:val="33"/>
   </w:num>
-  <w:num w:numId="2">
+  <w:num w:numId="2" w16cid:durableId="266893706">
     <w:abstractNumId w:val="10"/>
   </w:num>
-  <w:num w:numId="3">
+  <w:num w:numId="3" w16cid:durableId="46807854">
     <w:abstractNumId w:val="1"/>
   </w:num>
-  <w:num w:numId="4">
+  <w:num w:numId="4" w16cid:durableId="561915498">
     <w:abstractNumId w:val="4"/>
   </w:num>
-  <w:num w:numId="5">
+  <w:num w:numId="5" w16cid:durableId="1369916624">
     <w:abstractNumId w:val="31"/>
   </w:num>
-  <w:num w:numId="6">
+  <w:num w:numId="6" w16cid:durableId="1737823776">
     <w:abstractNumId w:val="37"/>
   </w:num>
-  <w:num w:numId="7">
+  <w:num w:numId="7" w16cid:durableId="319575351">
     <w:abstractNumId w:val="8"/>
   </w:num>
-  <w:num w:numId="8">
+  <w:num w:numId="8" w16cid:durableId="485442438">
     <w:abstractNumId w:val="2"/>
   </w:num>
-  <w:num w:numId="9">
+  <w:num w:numId="9" w16cid:durableId="619846038">
     <w:abstractNumId w:val="34"/>
   </w:num>
-  <w:num w:numId="10">
+  <w:num w:numId="10" w16cid:durableId="511409735">
     <w:abstractNumId w:val="16"/>
   </w:num>
-  <w:num w:numId="11">
+  <w:num w:numId="11" w16cid:durableId="634608126">
     <w:abstractNumId w:val="15"/>
   </w:num>
-  <w:num w:numId="12">
+  <w:num w:numId="12" w16cid:durableId="253320494">
     <w:abstractNumId w:val="21"/>
   </w:num>
-  <w:num w:numId="13">
+  <w:num w:numId="13" w16cid:durableId="1232614292">
     <w:abstractNumId w:val="12"/>
   </w:num>
-  <w:num w:numId="14">
+  <w:num w:numId="14" w16cid:durableId="1438646608">
     <w:abstractNumId w:val="27"/>
   </w:num>
-  <w:num w:numId="15">
+  <w:num w:numId="15" w16cid:durableId="226190281">
     <w:abstractNumId w:val="3"/>
   </w:num>
-  <w:num w:numId="16">
+  <w:num w:numId="16" w16cid:durableId="660276036">
     <w:abstractNumId w:val="9"/>
   </w:num>
-  <w:num w:numId="17">
+  <w:num w:numId="17" w16cid:durableId="1167672723">
     <w:abstractNumId w:val="36"/>
   </w:num>
-  <w:num w:numId="18">
+  <w:num w:numId="18" w16cid:durableId="1904369964">
     <w:abstractNumId w:val="32"/>
   </w:num>
-  <w:num w:numId="19">
+  <w:num w:numId="19" w16cid:durableId="1200508503">
     <w:abstractNumId w:val="30"/>
   </w:num>
-  <w:num w:numId="20">
+  <w:num w:numId="20" w16cid:durableId="1219049775">
     <w:abstractNumId w:val="13"/>
   </w:num>
-  <w:num w:numId="21">
+  <w:num w:numId="21" w16cid:durableId="1294091441">
     <w:abstractNumId w:val="7"/>
   </w:num>
-  <w:num w:numId="22">
+  <w:num w:numId="22" w16cid:durableId="636644696">
     <w:abstractNumId w:val="25"/>
   </w:num>
-  <w:num w:numId="23">
+  <w:num w:numId="23" w16cid:durableId="1143960416">
     <w:abstractNumId w:val="17"/>
   </w:num>
-  <w:num w:numId="24">
+  <w:num w:numId="24" w16cid:durableId="578712877">
     <w:abstractNumId w:val="23"/>
     <w:lvlOverride w:ilvl="0">
       <w:startOverride w:val="1"/>
@@ -47707,7 +47847,7 @@
       <w:startOverride w:val="1"/>
     </w:lvlOverride>
   </w:num>
-  <w:num w:numId="25">
+  <w:num w:numId="25" w16cid:durableId="214313317">
     <w:abstractNumId w:val="0"/>
     <w:lvlOverride w:ilvl="0">
       <w:startOverride w:val="1"/>
@@ -47737,7 +47877,7 @@
       <w:startOverride w:val="1"/>
     </w:lvlOverride>
   </w:num>
-  <w:num w:numId="26">
+  <w:num w:numId="26" w16cid:durableId="2097288775">
     <w:abstractNumId w:val="26"/>
     <w:lvlOverride w:ilvl="0">
       <w:startOverride w:val="1"/>
@@ -47767,7 +47907,7 @@
       <w:startOverride w:val="1"/>
     </w:lvlOverride>
   </w:num>
-  <w:num w:numId="27">
+  <w:num w:numId="27" w16cid:durableId="895624736">
     <w:abstractNumId w:val="19"/>
     <w:lvlOverride w:ilvl="0">
       <w:startOverride w:val="1"/>
@@ -47797,40 +47937,40 @@
       <w:startOverride w:val="1"/>
     </w:lvlOverride>
   </w:num>
-  <w:num w:numId="28">
+  <w:num w:numId="28" w16cid:durableId="1372610889">
     <w:abstractNumId w:val="18"/>
   </w:num>
-  <w:num w:numId="29">
+  <w:num w:numId="29" w16cid:durableId="116796710">
     <w:abstractNumId w:val="28"/>
   </w:num>
-  <w:num w:numId="30">
+  <w:num w:numId="30" w16cid:durableId="753665231">
     <w:abstractNumId w:val="22"/>
   </w:num>
-  <w:num w:numId="31">
+  <w:num w:numId="31" w16cid:durableId="426774898">
     <w:abstractNumId w:val="35"/>
   </w:num>
-  <w:num w:numId="32">
+  <w:num w:numId="32" w16cid:durableId="1890535474">
     <w:abstractNumId w:val="11"/>
   </w:num>
-  <w:num w:numId="33">
+  <w:num w:numId="33" w16cid:durableId="459037498">
     <w:abstractNumId w:val="14"/>
   </w:num>
-  <w:num w:numId="34">
+  <w:num w:numId="34" w16cid:durableId="1351957802">
     <w:abstractNumId w:val="5"/>
   </w:num>
-  <w:num w:numId="35">
+  <w:num w:numId="35" w16cid:durableId="653267414">
     <w:abstractNumId w:val="29"/>
   </w:num>
-  <w:num w:numId="36">
+  <w:num w:numId="36" w16cid:durableId="1643609317">
     <w:abstractNumId w:val="24"/>
   </w:num>
-  <w:num w:numId="37">
+  <w:num w:numId="37" w16cid:durableId="582224972">
     <w:abstractNumId w:val="20"/>
   </w:num>
-  <w:num w:numId="38">
+  <w:num w:numId="38" w16cid:durableId="620649428">
     <w:abstractNumId w:val="0"/>
   </w:num>
-  <w:num w:numId="39">
+  <w:num w:numId="39" w16cid:durableId="729616411">
     <w:abstractNumId w:val="6"/>
   </w:num>
   <w:numIdMacAtCleanup w:val="37"/>
@@ -47838,7 +47978,7 @@
 </file>
 
 <file path=word/people.xml><?xml version="1.0" encoding="utf-8"?>
-<w15:people xmlns:wpc="http://schemas.microsoft.com/office/word/2010/wordprocessingCanvas" xmlns:cx="http://schemas.microsoft.com/office/drawing/2014/chartex" xmlns:cx1="http://schemas.microsoft.com/office/drawing/2015/9/8/chartex" xmlns:cx2="http://schemas.microsoft.com/office/drawing/2015/10/21/chartex" xmlns:cx3="http://schemas.microsoft.com/office/drawing/2016/5/9/chartex" xmlns:cx4="http://schemas.microsoft.com/office/drawing/2016/5/10/chartex" xmlns:cx5="http://schemas.microsoft.com/office/drawing/2016/5/11/chartex" xmlns:cx6="http://schemas.microsoft.com/office/drawing/2016/5/12/chartex" xmlns:cx7="http://schemas.microsoft.com/office/drawing/2016/5/13/chartex" xmlns:cx8="http://schemas.microsoft.com/office/drawing/2016/5/14/chartex" xmlns:mc="http://schemas.openxmlformats.org/markup-compatibility/2006" xmlns:aink="http://schemas.microsoft.com/office/drawing/2016/ink" xmlns:am3d="http://schemas.microsoft.com/office/drawing/2017/model3d" xmlns:o="urn:schemas-microsoft-com:office:office" xmlns:r="http://schemas.openxmlformats.org/officeDocument/2006/relationships" xmlns:m="http://schemas.openxmlformats.org/officeDocument/2006/math" xmlns:v="urn:schemas-microsoft-com:vml" xmlns:wp14="http://schemas.microsoft.com/office/word/2010/wordprocessingDrawing" xmlns:wp="http://schemas.openxmlformats.org/drawingml/2006/wordprocessingDrawing" xmlns:w10="urn:schemas-microsoft-com:office:word" xmlns:w="http://schemas.openxmlformats.org/wordprocessingml/2006/main" xmlns:w14="http://schemas.microsoft.com/office/word/2010/wordml" xmlns:w15="http://schemas.microsoft.com/office/word/2012/wordml" xmlns:w16cex="http://schemas.microsoft.com/office/word/2018/wordml/cex" xmlns:w16cid="http://schemas.microsoft.com/office/word/2016/wordml/cid" xmlns:w16="http://schemas.microsoft.com/office/word/2018/wordml" xmlns:w16sdtdh="http://schemas.microsoft.com/office/word/2020/wordml/sdtdatahash" xmlns:w16se="http://schemas.microsoft.com/office/word/2015/wordml/symex" xmlns:wpg="http://schemas.microsoft.com/office/word/2010/wordprocessingGroup" xmlns:wpi="http://schemas.microsoft.com/office/word/2010/wordprocessingInk" xmlns:wne="http://schemas.microsoft.com/office/word/2006/wordml" xmlns:wps="http://schemas.microsoft.com/office/word/2010/wordprocessingShape" mc:Ignorable="w14 w15 w16se w16cid w16 w16cex w16sdtdh wp14">
+<w15:people xmlns:wpc="http://schemas.microsoft.com/office/word/2010/wordprocessingCanvas" xmlns:cx="http://schemas.microsoft.com/office/drawing/2014/chartex" xmlns:cx1="http://schemas.microsoft.com/office/drawing/2015/9/8/chartex" xmlns:cx2="http://schemas.microsoft.com/office/drawing/2015/10/21/chartex" xmlns:cx3="http://schemas.microsoft.com/office/drawing/2016/5/9/chartex" xmlns:cx4="http://schemas.microsoft.com/office/drawing/2016/5/10/chartex" xmlns:cx5="http://schemas.microsoft.com/office/drawing/2016/5/11/chartex" xmlns:cx6="http://schemas.microsoft.com/office/drawing/2016/5/12/chartex" xmlns:cx7="http://schemas.microsoft.com/office/drawing/2016/5/13/chartex" xmlns:cx8="http://schemas.microsoft.com/office/drawing/2016/5/14/chartex" xmlns:mc="http://schemas.openxmlformats.org/markup-compatibility/2006" xmlns:aink="http://schemas.microsoft.com/office/drawing/2016/ink" xmlns:am3d="http://schemas.microsoft.com/office/drawing/2017/model3d" xmlns:o="urn:schemas-microsoft-com:office:office" xmlns:oel="http://schemas.microsoft.com/office/2019/extlst" xmlns:r="http://schemas.openxmlformats.org/officeDocument/2006/relationships" xmlns:m="http://schemas.openxmlformats.org/officeDocument/2006/math" xmlns:v="urn:schemas-microsoft-com:vml" xmlns:wp14="http://schemas.microsoft.com/office/word/2010/wordprocessingDrawing" xmlns:wp="http://schemas.openxmlformats.org/drawingml/2006/wordprocessingDrawing" xmlns:w10="urn:schemas-microsoft-com:office:word" xmlns:w="http://schemas.openxmlformats.org/wordprocessingml/2006/main" xmlns:w14="http://schemas.microsoft.com/office/word/2010/wordml" xmlns:w15="http://schemas.microsoft.com/office/word/2012/wordml" xmlns:w16cex="http://schemas.microsoft.com/office/word/2018/wordml/cex" xmlns:w16cid="http://schemas.microsoft.com/office/word/2016/wordml/cid" xmlns:w16="http://schemas.microsoft.com/office/word/2018/wordml" xmlns:w16du="http://schemas.microsoft.com/office/word/2023/wordml/word16du" xmlns:w16sdtdh="http://schemas.microsoft.com/office/word/2020/wordml/sdtdatahash" xmlns:w16se="http://schemas.microsoft.com/office/word/2015/wordml/symex" xmlns:wpg="http://schemas.microsoft.com/office/word/2010/wordprocessingGroup" xmlns:wpi="http://schemas.microsoft.com/office/word/2010/wordprocessingInk" xmlns:wne="http://schemas.microsoft.com/office/word/2006/wordml" xmlns:wps="http://schemas.microsoft.com/office/word/2010/wordprocessingShape" mc:Ignorable="w14 w15 w16se w16cid w16 w16cex w16sdtdh wp14">
   <w15:person w15:author="Stefano Cascarini">
     <w15:presenceInfo w15:providerId="Windows Live" w15:userId="d834e58730b7bd08"/>
   </w15:person>

</xml_diff>

<commit_message>
Update Naked Functions - Developer Manual.docx
</commit_message>
<xml_diff>
--- a/Documentation/Naked Functions - Developer Manual.docx
+++ b/Documentation/Naked Functions - Developer Manual.docx
@@ -43013,11 +43013,6 @@
       <w:pPr>
         <w:pStyle w:val="Heading2"/>
       </w:pPr>
-      <w:bookmarkStart w:id="229" w:name="_Toc82006872"/>
-      <w:r>
-        <w:t>I18N</w:t>
-      </w:r>
-      <w:bookmarkEnd w:id="229"/>
     </w:p>
     <w:sectPr>
       <w:footerReference w:type="default" r:id="rId50"/>

</xml_diff>